<commit_message>
Updated Release notes for 2.30.0
</commit_message>
<xml_diff>
--- a/doc/release/HPC DME Release Notes 2.30.0.docx
+++ b/doc/release/HPC DME Release Notes 2.30.0.docx
@@ -253,7 +253,7 @@
                 <w:sz w:val="28"/>
                 <w:szCs w:val="28"/>
               </w:rPr>
-              <w:t>==============================================================</w:t>
+              <w:t>=============================================================</w:t>
             </w:r>
           </w:p>
           <w:p>
@@ -289,7 +289,7 @@
                 <w:sz w:val="28"/>
                 <w:szCs w:val="28"/>
               </w:rPr>
-              <w:t>==============================================================</w:t>
+              <w:t>=============================================================</w:t>
             </w:r>
           </w:p>
           <w:p>
@@ -493,7 +493,7 @@
                 <w:sz w:val="28"/>
                 <w:szCs w:val="28"/>
               </w:rPr>
-              <w:t>==============================================================</w:t>
+              <w:t>=============================================================</w:t>
             </w:r>
           </w:p>
           <w:p>
@@ -518,7 +518,7 @@
                 <w:sz w:val="28"/>
                 <w:szCs w:val="28"/>
               </w:rPr>
-              <w:t>==============================================================</w:t>
+              <w:t>=============================================================</w:t>
             </w:r>
           </w:p>
           <w:p>
@@ -706,26 +706,34 @@
                 <w:sz w:val="28"/>
                 <w:szCs w:val="28"/>
               </w:rPr>
+              <w:t xml:space="preserve">DME provides an entry point to archive data to the NCI Data Vault, and to manage, transfer, access, and share data across disparate systems securely and efficiently. DME allows you to associate user-defined metadata to </w:t>
+            </w:r>
+            <w:proofErr w:type="gramStart"/>
+            <w:r>
+              <w:rPr>
+                <w:color w:val="000000"/>
+                <w:sz w:val="28"/>
+                <w:szCs w:val="28"/>
+              </w:rPr>
+              <w:t>registered</w:t>
+            </w:r>
+            <w:proofErr w:type="gramEnd"/>
+            <w:r>
+              <w:rPr>
+                <w:color w:val="000000"/>
+                <w:sz w:val="28"/>
+                <w:szCs w:val="28"/>
+              </w:rPr>
+              <w:t xml:space="preserve"> data at different points in the data life cycle. In addition, DME offers search capabilities to identify this data. A </w:t>
+            </w:r>
+            <w:r>
+              <w:rPr>
+                <w:color w:val="000000"/>
+                <w:sz w:val="28"/>
+                <w:szCs w:val="28"/>
+              </w:rPr>
               <w:lastRenderedPageBreak/>
-              <w:t xml:space="preserve">DME provides an entry point to archive data to the NCI Data Vault, and to manage, transfer, access, and share data across disparate systems securely and efficiently. DME allows you to associate user-defined metadata to </w:t>
-            </w:r>
-            <w:proofErr w:type="gramStart"/>
-            <w:r>
-              <w:rPr>
-                <w:color w:val="000000"/>
-                <w:sz w:val="28"/>
-                <w:szCs w:val="28"/>
-              </w:rPr>
-              <w:t>registered</w:t>
-            </w:r>
-            <w:proofErr w:type="gramEnd"/>
-            <w:r>
-              <w:rPr>
-                <w:color w:val="000000"/>
-                <w:sz w:val="28"/>
-                <w:szCs w:val="28"/>
-              </w:rPr>
-              <w:t xml:space="preserve"> data at different points in the data life cycle. In addition, DME offers search capabilities to identify this data. A Division/Office/Center (DOC) can define its own metadata structure and data hierarchy rules, and grant permission to users as needed.</w:t>
+              <w:t>Division/Office/Center (DOC) can define its own metadata structure and data hierarchy rules, and grant permission to users as needed.</w:t>
             </w:r>
           </w:p>
           <w:p>
@@ -1443,83 +1451,83 @@
                 <w:sz w:val="28"/>
                 <w:szCs w:val="28"/>
               </w:rPr>
+              <w:t>v1.18.0 – October 11, 2019</w:t>
+            </w:r>
+          </w:p>
+          <w:p>
+            <w:pPr>
+              <w:rPr>
+                <w:rFonts w:cstheme="minorHAnsi"/>
+                <w:sz w:val="28"/>
+                <w:szCs w:val="28"/>
+              </w:rPr>
+            </w:pPr>
+            <w:r>
+              <w:rPr>
+                <w:rFonts w:cstheme="minorHAnsi"/>
+                <w:sz w:val="28"/>
+                <w:szCs w:val="28"/>
+              </w:rPr>
+              <w:t>v1.19.0 – November 8, 2019</w:t>
+            </w:r>
+          </w:p>
+          <w:p>
+            <w:pPr>
+              <w:rPr>
+                <w:rFonts w:cstheme="minorHAnsi"/>
+                <w:sz w:val="28"/>
+                <w:szCs w:val="28"/>
+              </w:rPr>
+            </w:pPr>
+            <w:r>
+              <w:rPr>
+                <w:rFonts w:cstheme="minorHAnsi"/>
+                <w:sz w:val="28"/>
+                <w:szCs w:val="28"/>
+              </w:rPr>
+              <w:t>v1.20.0 – December 2, 2019</w:t>
+            </w:r>
+          </w:p>
+          <w:p>
+            <w:pPr>
+              <w:rPr>
+                <w:rFonts w:cstheme="minorHAnsi"/>
+                <w:sz w:val="28"/>
+                <w:szCs w:val="28"/>
+              </w:rPr>
+            </w:pPr>
+            <w:r>
+              <w:rPr>
+                <w:rFonts w:cstheme="minorHAnsi"/>
+                <w:sz w:val="28"/>
+                <w:szCs w:val="28"/>
+              </w:rPr>
+              <w:t>v1.21.0 – January 9, 20</w:t>
+            </w:r>
+            <w:r>
+              <w:rPr>
+                <w:rFonts w:cstheme="minorHAnsi"/>
+                <w:sz w:val="28"/>
+                <w:szCs w:val="28"/>
+              </w:rPr>
+              <w:t>20</w:t>
+            </w:r>
+          </w:p>
+          <w:p>
+            <w:pPr>
+              <w:rPr>
+                <w:rFonts w:cstheme="minorHAnsi"/>
+                <w:sz w:val="28"/>
+                <w:szCs w:val="28"/>
+              </w:rPr>
+            </w:pPr>
+            <w:r>
+              <w:rPr>
+                <w:rFonts w:cstheme="minorHAnsi"/>
+                <w:sz w:val="28"/>
+                <w:szCs w:val="28"/>
+              </w:rPr>
               <w:lastRenderedPageBreak/>
-              <w:t>v1.18.0 – October 11, 2019</w:t>
-            </w:r>
-          </w:p>
-          <w:p>
-            <w:pPr>
-              <w:rPr>
-                <w:rFonts w:cstheme="minorHAnsi"/>
-                <w:sz w:val="28"/>
-                <w:szCs w:val="28"/>
-              </w:rPr>
-            </w:pPr>
-            <w:r>
-              <w:rPr>
-                <w:rFonts w:cstheme="minorHAnsi"/>
-                <w:sz w:val="28"/>
-                <w:szCs w:val="28"/>
-              </w:rPr>
-              <w:t>v1.19.0 – November 8, 2019</w:t>
-            </w:r>
-          </w:p>
-          <w:p>
-            <w:pPr>
-              <w:rPr>
-                <w:rFonts w:cstheme="minorHAnsi"/>
-                <w:sz w:val="28"/>
-                <w:szCs w:val="28"/>
-              </w:rPr>
-            </w:pPr>
-            <w:r>
-              <w:rPr>
-                <w:rFonts w:cstheme="minorHAnsi"/>
-                <w:sz w:val="28"/>
-                <w:szCs w:val="28"/>
-              </w:rPr>
-              <w:t>v1.20.0 – December 2, 2019</w:t>
-            </w:r>
-          </w:p>
-          <w:p>
-            <w:pPr>
-              <w:rPr>
-                <w:rFonts w:cstheme="minorHAnsi"/>
-                <w:sz w:val="28"/>
-                <w:szCs w:val="28"/>
-              </w:rPr>
-            </w:pPr>
-            <w:r>
-              <w:rPr>
-                <w:rFonts w:cstheme="minorHAnsi"/>
-                <w:sz w:val="28"/>
-                <w:szCs w:val="28"/>
-              </w:rPr>
-              <w:t>v1.21.0 – January 9, 20</w:t>
-            </w:r>
-            <w:r>
-              <w:rPr>
-                <w:rFonts w:cstheme="minorHAnsi"/>
-                <w:sz w:val="28"/>
-                <w:szCs w:val="28"/>
-              </w:rPr>
-              <w:t>20</w:t>
-            </w:r>
-          </w:p>
-          <w:p>
-            <w:pPr>
-              <w:rPr>
-                <w:rFonts w:cstheme="minorHAnsi"/>
-                <w:sz w:val="28"/>
-                <w:szCs w:val="28"/>
-              </w:rPr>
-            </w:pPr>
-            <w:r>
-              <w:rPr>
-                <w:rFonts w:cstheme="minorHAnsi"/>
-                <w:sz w:val="28"/>
-                <w:szCs w:val="28"/>
-              </w:rPr>
               <w:t>v</w:t>
             </w:r>
             <w:r>
@@ -2300,41 +2308,41 @@
                 <w:sz w:val="28"/>
                 <w:szCs w:val="28"/>
               </w:rPr>
+              <w:t>v2.30.0 - March 28, 2023</w:t>
+            </w:r>
+          </w:p>
+          <w:p>
+            <w:pPr>
+              <w:rPr>
+                <w:rFonts w:cstheme="minorHAnsi"/>
+                <w:sz w:val="28"/>
+                <w:szCs w:val="28"/>
+              </w:rPr>
+            </w:pPr>
+          </w:p>
+          <w:p>
+            <w:pPr>
+              <w:rPr>
+                <w:rFonts w:cstheme="minorHAnsi"/>
+                <w:sz w:val="28"/>
+                <w:szCs w:val="28"/>
+              </w:rPr>
+            </w:pPr>
+            <w:r>
+              <w:rPr>
+                <w:rFonts w:cstheme="minorHAnsi"/>
+                <w:sz w:val="28"/>
+                <w:szCs w:val="28"/>
+              </w:rPr>
+              <w:t>=============================================================</w:t>
+            </w:r>
+          </w:p>
+          <w:p>
+            <w:pPr>
+              <w:pStyle w:val="Heading1"/>
+            </w:pPr>
+            <w:r>
               <w:lastRenderedPageBreak/>
-              <w:t>v2.230.0 - March 28, 2023</w:t>
-            </w:r>
-          </w:p>
-          <w:p>
-            <w:pPr>
-              <w:rPr>
-                <w:rFonts w:cstheme="minorHAnsi"/>
-                <w:sz w:val="28"/>
-                <w:szCs w:val="28"/>
-              </w:rPr>
-            </w:pPr>
-          </w:p>
-          <w:p>
-            <w:pPr>
-              <w:rPr>
-                <w:rFonts w:cstheme="minorHAnsi"/>
-                <w:sz w:val="28"/>
-                <w:szCs w:val="28"/>
-              </w:rPr>
-            </w:pPr>
-            <w:r>
-              <w:rPr>
-                <w:rFonts w:cstheme="minorHAnsi"/>
-                <w:sz w:val="28"/>
-                <w:szCs w:val="28"/>
-              </w:rPr>
-              <w:t>=============================================================</w:t>
-            </w:r>
-          </w:p>
-          <w:p>
-            <w:pPr>
-              <w:pStyle w:val="Heading1"/>
-            </w:pPr>
-            <w:r>
               <w:t>New Features and Updates</w:t>
             </w:r>
           </w:p>
@@ -2540,7 +2548,61 @@
                 <w:sz w:val="28"/>
                 <w:szCs w:val="28"/>
               </w:rPr>
-              <w:t>newer than 90 days if they were the owner or co-owner of the file</w:t>
+              <w:t xml:space="preserve">newer than 90 days if they </w:t>
+            </w:r>
+            <w:r>
+              <w:rPr>
+                <w:rFonts w:eastAsiaTheme="minorEastAsia"/>
+                <w:color w:val="000000" w:themeColor="text1"/>
+                <w:sz w:val="28"/>
+                <w:szCs w:val="28"/>
+              </w:rPr>
+              <w:t>are</w:t>
+            </w:r>
+            <w:r>
+              <w:rPr>
+                <w:rFonts w:eastAsiaTheme="minorEastAsia"/>
+                <w:color w:val="000000" w:themeColor="text1"/>
+                <w:sz w:val="28"/>
+                <w:szCs w:val="28"/>
+              </w:rPr>
+              <w:t xml:space="preserve"> the owner</w:t>
+            </w:r>
+            <w:r>
+              <w:rPr>
+                <w:rFonts w:eastAsiaTheme="minorEastAsia"/>
+                <w:color w:val="000000" w:themeColor="text1"/>
+                <w:sz w:val="28"/>
+                <w:szCs w:val="28"/>
+              </w:rPr>
+              <w:t>s</w:t>
+            </w:r>
+            <w:r>
+              <w:rPr>
+                <w:rFonts w:eastAsiaTheme="minorEastAsia"/>
+                <w:color w:val="000000" w:themeColor="text1"/>
+                <w:sz w:val="28"/>
+                <w:szCs w:val="28"/>
+              </w:rPr>
+              <w:t xml:space="preserve"> or co-owner</w:t>
+            </w:r>
+            <w:r>
+              <w:rPr>
+                <w:rFonts w:eastAsiaTheme="minorEastAsia"/>
+                <w:color w:val="000000" w:themeColor="text1"/>
+                <w:sz w:val="28"/>
+                <w:szCs w:val="28"/>
+              </w:rPr>
+              <w:t>s</w:t>
+            </w:r>
+            <w:r>
+              <w:rPr>
+                <w:rFonts w:eastAsiaTheme="minorEastAsia"/>
+                <w:color w:val="000000" w:themeColor="text1"/>
+                <w:sz w:val="28"/>
+                <w:szCs w:val="28"/>
+              </w:rPr>
+              <w:t xml:space="preserve"> of the file</w:t>
             </w:r>
             <w:r>
               <w:rPr>
@@ -2958,7 +3020,35 @@
                 <w:sz w:val="28"/>
                 <w:szCs w:val="28"/>
               </w:rPr>
-              <w:t xml:space="preserve">AWS buckets to display errors pertaining to incorrect source destination before the registration task began. Previously the </w:t>
+              <w:t>AWS buckets to display errors pertaining to incorrect source destination before the registration task beg</w:t>
+            </w:r>
+            <w:r>
+              <w:rPr>
+                <w:sz w:val="28"/>
+                <w:szCs w:val="28"/>
+              </w:rPr>
+              <w:t>i</w:t>
+            </w:r>
+            <w:r>
+              <w:rPr>
+                <w:sz w:val="28"/>
+                <w:szCs w:val="28"/>
+              </w:rPr>
+              <w:t>n</w:t>
+            </w:r>
+            <w:r>
+              <w:rPr>
+                <w:sz w:val="28"/>
+                <w:szCs w:val="28"/>
+              </w:rPr>
+              <w:t>s</w:t>
+            </w:r>
+            <w:r>
+              <w:rPr>
+                <w:sz w:val="28"/>
+                <w:szCs w:val="28"/>
+              </w:rPr>
+              <w:t xml:space="preserve">. Previously the </w:t>
             </w:r>
             <w:r>
               <w:rPr>
@@ -3053,7 +3143,21 @@
                 <w:sz w:val="28"/>
                 <w:szCs w:val="28"/>
               </w:rPr>
-              <w:t xml:space="preserve"> Reports screens in the DME Web Application to ensure consistency of layout. </w:t>
+              <w:t xml:space="preserve"> Reports screens </w:t>
+            </w:r>
+            <w:r>
+              <w:rPr>
+                <w:sz w:val="28"/>
+                <w:szCs w:val="28"/>
+              </w:rPr>
+              <w:t>of</w:t>
+            </w:r>
+            <w:r>
+              <w:rPr>
+                <w:sz w:val="28"/>
+                <w:szCs w:val="28"/>
+              </w:rPr>
+              <w:t xml:space="preserve"> the DME Web Application to ensure consistency of layout. </w:t>
             </w:r>
           </w:p>
           <w:p>
@@ -3079,84 +3183,91 @@
                 <w:szCs w:val="28"/>
                 <w:u w:val="single"/>
               </w:rPr>
+              <w:t>HPCDATAMGM</w:t>
+            </w:r>
+            <w:r>
+              <w:rPr>
+                <w:sz w:val="28"/>
+                <w:szCs w:val="28"/>
+                <w:u w:val="single"/>
+              </w:rPr>
+              <w:t>-1</w:t>
+            </w:r>
+            <w:r>
+              <w:rPr>
+                <w:sz w:val="28"/>
+                <w:szCs w:val="28"/>
+                <w:u w:val="single"/>
+              </w:rPr>
+              <w:t>727</w:t>
+            </w:r>
+            <w:r>
+              <w:rPr>
+                <w:sz w:val="28"/>
+                <w:szCs w:val="28"/>
+              </w:rPr>
+              <w:t xml:space="preserve">: </w:t>
+            </w:r>
+            <w:r>
+              <w:rPr>
+                <w:sz w:val="28"/>
+                <w:szCs w:val="28"/>
+              </w:rPr>
+              <w:t xml:space="preserve"> Fixed issue </w:t>
+            </w:r>
+            <w:r>
+              <w:rPr>
+                <w:sz w:val="28"/>
+                <w:szCs w:val="28"/>
+              </w:rPr>
+              <w:t>of</w:t>
+            </w:r>
+            <w:r>
+              <w:rPr>
+                <w:sz w:val="28"/>
+                <w:szCs w:val="28"/>
+              </w:rPr>
+              <w:t xml:space="preserve"> </w:t>
+            </w:r>
+            <w:r>
+              <w:rPr>
+                <w:sz w:val="28"/>
+                <w:szCs w:val="28"/>
+              </w:rPr>
+              <w:t>download threads continuing to run even after the user has cancelled a Globus download transaction</w:t>
+            </w:r>
+            <w:r>
+              <w:rPr>
+                <w:sz w:val="28"/>
+                <w:szCs w:val="28"/>
+              </w:rPr>
+              <w:t xml:space="preserve">. </w:t>
+            </w:r>
+          </w:p>
+          <w:p>
+            <w:pPr>
+              <w:jc w:val="both"/>
+              <w:rPr>
+                <w:sz w:val="28"/>
+                <w:szCs w:val="28"/>
+              </w:rPr>
+            </w:pPr>
+          </w:p>
+          <w:p>
+            <w:pPr>
+              <w:jc w:val="both"/>
+              <w:rPr>
+                <w:sz w:val="28"/>
+                <w:szCs w:val="28"/>
+              </w:rPr>
+            </w:pPr>
+            <w:r>
+              <w:rPr>
+                <w:sz w:val="28"/>
+                <w:szCs w:val="28"/>
+                <w:u w:val="single"/>
+              </w:rPr>
               <w:lastRenderedPageBreak/>
-              <w:t>HPCDATAMGM</w:t>
-            </w:r>
-            <w:r>
-              <w:rPr>
-                <w:sz w:val="28"/>
-                <w:szCs w:val="28"/>
-                <w:u w:val="single"/>
-              </w:rPr>
-              <w:t>-1</w:t>
-            </w:r>
-            <w:r>
-              <w:rPr>
-                <w:sz w:val="28"/>
-                <w:szCs w:val="28"/>
-                <w:u w:val="single"/>
-              </w:rPr>
-              <w:t>727</w:t>
-            </w:r>
-            <w:r>
-              <w:rPr>
-                <w:sz w:val="28"/>
-                <w:szCs w:val="28"/>
-              </w:rPr>
-              <w:t xml:space="preserve">: </w:t>
-            </w:r>
-            <w:r>
-              <w:rPr>
-                <w:sz w:val="28"/>
-                <w:szCs w:val="28"/>
-              </w:rPr>
-              <w:t xml:space="preserve"> Fixed issue </w:t>
-            </w:r>
-            <w:r>
-              <w:rPr>
-                <w:sz w:val="28"/>
-                <w:szCs w:val="28"/>
-              </w:rPr>
-              <w:t xml:space="preserve">with </w:t>
-            </w:r>
-            <w:r>
-              <w:rPr>
-                <w:sz w:val="28"/>
-                <w:szCs w:val="28"/>
-              </w:rPr>
-              <w:t>download threads continuing to run even after the user has cancelled a Globus download transaction</w:t>
-            </w:r>
-            <w:r>
-              <w:rPr>
-                <w:sz w:val="28"/>
-                <w:szCs w:val="28"/>
-              </w:rPr>
-              <w:t xml:space="preserve">. </w:t>
-            </w:r>
-          </w:p>
-          <w:p>
-            <w:pPr>
-              <w:jc w:val="both"/>
-              <w:rPr>
-                <w:sz w:val="28"/>
-                <w:szCs w:val="28"/>
-              </w:rPr>
-            </w:pPr>
-          </w:p>
-          <w:p>
-            <w:pPr>
-              <w:jc w:val="both"/>
-              <w:rPr>
-                <w:sz w:val="28"/>
-                <w:szCs w:val="28"/>
-              </w:rPr>
-            </w:pPr>
-            <w:r>
-              <w:rPr>
-                <w:sz w:val="28"/>
-                <w:szCs w:val="28"/>
-                <w:u w:val="single"/>
-              </w:rPr>
               <w:t>HPCDATAMGM-1742</w:t>
             </w:r>
             <w:r>
@@ -3937,6 +4048,7 @@
                 <w:sz w:val="28"/>
                 <w:szCs w:val="28"/>
               </w:rPr>
+              <w:lastRenderedPageBreak/>
               <w:t>=============================================================</w:t>
             </w:r>
           </w:p>

</xml_diff>